<commit_message>
Reg page updated, MySQL DB updated, methodology section updated
</commit_message>
<xml_diff>
--- a/Documentation for Project.docx
+++ b/Documentation for Project.docx
@@ -68,7 +68,7 @@
           <mc:Choice Requires="wps">
             <w:drawing>
               <wp:inline distT="0" distB="0" distL="0" distR="0">
-                <wp:extent cx="1905" cy="20320"/>
+                <wp:extent cx="2540" cy="20955"/>
                 <wp:effectExtent l="0" t="0" r="0" b="0"/>
                 <wp:docPr id="2" name=""/>
                 <a:graphic xmlns:a="http://schemas.openxmlformats.org/drawingml/2006/main">
@@ -78,7 +78,7 @@
                       <wps:spPr>
                         <a:xfrm>
                           <a:off x="0" y="0"/>
-                          <a:ext cx="1440" cy="19800"/>
+                          <a:ext cx="1800" cy="20160"/>
                         </a:xfrm>
                         <a:prstGeom prst="rect">
                           <a:avLst/>
@@ -108,7 +108,7 @@
           </mc:Choice>
           <mc:Fallback>
             <w:pict>
-              <v:rect id="shape_0" fillcolor="#a0a0a0" stroked="f" style="position:absolute;margin-left:0pt;margin-top:-1.6pt;width:0.05pt;height:1.5pt;mso-position-vertical:top">
+              <v:rect id="shape_0" fillcolor="#a0a0a0" stroked="f" style="position:absolute;margin-left:0pt;margin-top:-1.65pt;width:0.1pt;height:1.55pt;mso-position-vertical:top">
                 <w10:wrap type="none"/>
                 <v:fill o:detectmouseclick="t" type="solid" color2="#5f5f5f"/>
                 <v:stroke color="#3465a4" joinstyle="round" endcap="flat"/>
@@ -166,7 +166,7 @@
           <mc:Choice Requires="wps">
             <w:drawing>
               <wp:inline distT="0" distB="0" distL="0" distR="0">
-                <wp:extent cx="1905" cy="20320"/>
+                <wp:extent cx="2540" cy="20955"/>
                 <wp:effectExtent l="0" t="0" r="0" b="0"/>
                 <wp:docPr id="3" name=""/>
                 <a:graphic xmlns:a="http://schemas.openxmlformats.org/drawingml/2006/main">
@@ -176,7 +176,7 @@
                       <wps:spPr>
                         <a:xfrm>
                           <a:off x="0" y="0"/>
-                          <a:ext cx="1440" cy="19800"/>
+                          <a:ext cx="1800" cy="20160"/>
                         </a:xfrm>
                         <a:prstGeom prst="rect">
                           <a:avLst/>
@@ -206,7 +206,7 @@
           </mc:Choice>
           <mc:Fallback>
             <w:pict>
-              <v:rect id="shape_0" fillcolor="#a0a0a0" stroked="f" style="position:absolute;margin-left:0pt;margin-top:-1.6pt;width:0.05pt;height:1.5pt;mso-position-vertical:top">
+              <v:rect id="shape_0" fillcolor="#a0a0a0" stroked="f" style="position:absolute;margin-left:0pt;margin-top:-1.65pt;width:0.1pt;height:1.55pt;mso-position-vertical:top">
                 <w10:wrap type="none"/>
                 <v:fill o:detectmouseclick="t" type="solid" color2="#5f5f5f"/>
                 <v:stroke color="#3465a4" joinstyle="round" endcap="flat"/>
@@ -4391,7 +4391,7 @@
       <w:r>
         <w:rPr/>
         <w:drawing>
-          <wp:anchor behindDoc="0" distT="0" distB="0" distL="0" distR="0" simplePos="0" locked="0" layoutInCell="1" allowOverlap="1" relativeHeight="23">
+          <wp:anchor behindDoc="0" distT="0" distB="0" distL="0" distR="0" simplePos="0" locked="0" layoutInCell="1" allowOverlap="1" relativeHeight="3">
             <wp:simplePos x="0" y="0"/>
             <wp:positionH relativeFrom="column">
               <wp:align>center</wp:align>
@@ -4503,15 +4503,7 @@
           <w:sz w:val="24"/>
           <w:szCs w:val="24"/>
         </w:rPr>
-        <w:t xml:space="preserve">In this section we will discuss the approach to the development of the project, describe the methodology that was used and how we implemented it and also talk about how the development of the project progressed in the end. At the end of this chapter the reader should be able to have a good impression of the scale of the project and the necessary steps that were taken throughout the project. </w:t>
-      </w:r>
-      <w:r>
-        <w:rPr>
-          <w:rFonts w:eastAsia="Times New Roman" w:cs="Times New Roman" w:ascii="Times New Roman" w:hAnsi="Times New Roman"/>
-          <w:sz w:val="24"/>
-          <w:szCs w:val="24"/>
-        </w:rPr>
-        <w:t>For our final year project we both wanted to use an constant design process to which that changes and issues could be kept accounted for and so that we would be able to deal with them when they happened in a easy and dynamic way. As a result we decided to use the Agile method would the best fit for us as we had both had experience and knowledge of it from our previous years from the course. The Agile methodology is a certain approach to the management of a project which is greatly suited to us doing any project in Software Development. In using this method it will help us to come up against any problems or difficulties such as code errors, changing the format of the project so as to suit the clients demands etc. Agile uses work sequences that are call ‘Sprints’ which is a course of time  that’s designated for certain stages in the development of a project. When  creating a project, time is an important factor especially when one does Software Development so the idea of using Sprints is very important.</w:t>
+        <w:t>In this section we will discuss the approach to the development of the project, describe the methodology that was used and how we implemented it and also talk about how the development of the project progressed in the end. At the end of this chapter the reader should be able to have a good impression of the scale of the project and the necessary steps that were taken throughout the project. For our final year project we both wanted to use an constant design process to which that changes and issues could be kept accounted for and so that we would be able to deal with them when they happened in a easy and dynamic way. As a result we decided to use the Agile method would the best fit for us as we had both had experience and knowledge of it from our previous years from the course. The Agile methodology is a certain approach to the management of a project which is greatly suited to us doing any project in Software Development. In using this method it will help us to come up against any problems or difficulties such as code errors, changing the format of the project so as to suit the clients demands etc. Agile uses work sequences that are call ‘Sprints’ which is a course of time  that’s designated for certain stages in the development of a project. When  creating a project, time is an important factor especially when one does Software Development so the idea of using Sprints is very important.</w:t>
       </w:r>
     </w:p>
     <w:p>
@@ -4540,7 +4532,11 @@
         </w:rPr>
       </w:pPr>
       <w:r>
-        <w:rPr/>
+        <w:rPr>
+          <w:rFonts w:eastAsia="Times New Roman" w:cs="Times New Roman" w:ascii="Times New Roman" w:hAnsi="Times New Roman"/>
+          <w:sz w:val="24"/>
+          <w:szCs w:val="24"/>
+        </w:rPr>
       </w:r>
     </w:p>
     <w:p>
@@ -4566,23 +4562,7 @@
           <w:sz w:val="24"/>
           <w:szCs w:val="24"/>
         </w:rPr>
-        <w:t xml:space="preserve">Before we decided on what the project would be both James and Brendan were assigned a different </w:t>
-      </w:r>
-      <w:r>
-        <w:rPr>
-          <w:rFonts w:eastAsia="Times New Roman" w:cs="Times New Roman" w:ascii="Times New Roman" w:hAnsi="Times New Roman"/>
-          <w:sz w:val="24"/>
-          <w:szCs w:val="24"/>
-        </w:rPr>
-        <w:t>supervisor</w:t>
-      </w:r>
-      <w:r>
-        <w:rPr>
-          <w:rFonts w:eastAsia="Times New Roman" w:cs="Times New Roman" w:ascii="Times New Roman" w:hAnsi="Times New Roman"/>
-          <w:sz w:val="24"/>
-          <w:szCs w:val="24"/>
-        </w:rPr>
-        <w:t xml:space="preserve"> each so they both had separate ideas before coming up with the end product. James and Brendan decided to do a joint project together so as to split the workload between the two. We discussed potential ideas for what we can do for our final year project, and examined what problems that we could come across during the development of the project and how we could be able to solve said problem and the manner we would do so. We also researched what programming languages that would be best suited for us to use and what technology that can be applied to us. </w:t>
+        <w:t xml:space="preserve">Before we decided on what the project would be both James and Brendan were assigned a different supervisor each so they both had separate ideas before coming up with the end product. James and Brendan decided to do a joint project together so as to split the workload between the two. We discussed potential ideas for what we can do for our final year project, and examined what problems that we could come across during the development of the project and how we could be able to solve said problem and the manner we would do so. We also researched what programming languages that would be best suited for us to use and what technology that can be applied to us. </w:t>
       </w:r>
     </w:p>
     <w:p>
@@ -4676,118 +4656,22 @@
           <w:sz w:val="24"/>
           <w:szCs w:val="24"/>
         </w:rPr>
-        <w:t xml:space="preserve">The types of research that we undertook ranged from going online, reading articles, videos on </w:t>
-      </w:r>
-      <w:r>
-        <w:rPr>
-          <w:rFonts w:eastAsia="Times New Roman" w:cs="Times New Roman" w:ascii="Times New Roman" w:hAnsi="Times New Roman"/>
-          <w:sz w:val="24"/>
-          <w:szCs w:val="24"/>
-        </w:rPr>
-        <w:t>YouTube</w:t>
-      </w:r>
-      <w:r>
-        <w:rPr>
-          <w:rFonts w:eastAsia="Times New Roman" w:cs="Times New Roman" w:ascii="Times New Roman" w:hAnsi="Times New Roman"/>
-          <w:sz w:val="24"/>
-          <w:szCs w:val="24"/>
-        </w:rPr>
-        <w:t xml:space="preserve">, forum posts on the website </w:t>
-      </w:r>
-      <w:r>
-        <w:rPr>
-          <w:rFonts w:eastAsia="Times New Roman" w:cs="Times New Roman" w:ascii="Times New Roman" w:hAnsi="Times New Roman"/>
-          <w:sz w:val="24"/>
-          <w:szCs w:val="24"/>
-        </w:rPr>
-        <w:t>Stack Overflow</w:t>
-      </w:r>
-      <w:r>
-        <w:rPr>
-          <w:rFonts w:eastAsia="Times New Roman" w:cs="Times New Roman" w:ascii="Times New Roman" w:hAnsi="Times New Roman"/>
-          <w:sz w:val="24"/>
-          <w:szCs w:val="24"/>
-        </w:rPr>
-        <w:t xml:space="preserve"> and as well as peer-to-peer asking our fellow students about their how they felt using certain programming languages in the past and experiences with programs. We also used our time that we met with our </w:t>
-      </w:r>
-      <w:r>
-        <w:rPr>
-          <w:rFonts w:eastAsia="Times New Roman" w:cs="Times New Roman" w:ascii="Times New Roman" w:hAnsi="Times New Roman"/>
-          <w:sz w:val="24"/>
-          <w:szCs w:val="24"/>
-        </w:rPr>
-        <w:t>supervisor's</w:t>
-      </w:r>
-      <w:r>
-        <w:rPr>
-          <w:rFonts w:eastAsia="Times New Roman" w:cs="Times New Roman" w:ascii="Times New Roman" w:hAnsi="Times New Roman"/>
-          <w:sz w:val="24"/>
-          <w:szCs w:val="24"/>
-        </w:rPr>
-        <w:t xml:space="preserve"> to ask them their opinions on the subject. We also took advantage of the library in GMIT to go through the books that may be of help to us in the development of the project.</w:t>
-      </w:r>
-    </w:p>
-    <w:p>
-      <w:pPr>
-        <w:pStyle w:val="Normal"/>
-        <w:ind w:left="0" w:right="-492" w:hanging="0"/>
-        <w:rPr/>
-      </w:pPr>
-      <w:r>
-        <w:rPr>
-          <w:rFonts w:eastAsia="Times New Roman" w:cs="Times New Roman" w:ascii="Times New Roman" w:hAnsi="Times New Roman"/>
-          <w:sz w:val="24"/>
-          <w:szCs w:val="24"/>
-        </w:rPr>
-        <w:t xml:space="preserve">We decided that the best way to develop the project was to use the program ‘Visual Studio Code’. We both had experience in using this program from previous years in college and is multi-platform for both </w:t>
-      </w:r>
-      <w:r>
-        <w:rPr>
-          <w:rFonts w:eastAsia="Times New Roman" w:cs="Times New Roman" w:ascii="Times New Roman" w:hAnsi="Times New Roman"/>
-          <w:sz w:val="24"/>
-          <w:szCs w:val="24"/>
-        </w:rPr>
-        <w:t>W</w:t>
-      </w:r>
-      <w:r>
-        <w:rPr>
-          <w:rFonts w:eastAsia="Times New Roman" w:cs="Times New Roman" w:ascii="Times New Roman" w:hAnsi="Times New Roman"/>
-          <w:sz w:val="24"/>
-          <w:szCs w:val="24"/>
-        </w:rPr>
-        <w:t xml:space="preserve">indows and </w:t>
-      </w:r>
-      <w:r>
-        <w:rPr>
-          <w:rFonts w:eastAsia="Times New Roman" w:cs="Times New Roman" w:ascii="Times New Roman" w:hAnsi="Times New Roman"/>
-          <w:sz w:val="24"/>
-          <w:szCs w:val="24"/>
-        </w:rPr>
-        <w:t>Linux</w:t>
-      </w:r>
-      <w:r>
-        <w:rPr>
-          <w:rFonts w:eastAsia="Times New Roman" w:cs="Times New Roman" w:ascii="Times New Roman" w:hAnsi="Times New Roman"/>
-          <w:sz w:val="24"/>
-          <w:szCs w:val="24"/>
-        </w:rPr>
-        <w:t xml:space="preserve"> users. And almost any programming language could be used on it such as Flask, </w:t>
-      </w:r>
-      <w:r>
-        <w:rPr>
-          <w:rFonts w:eastAsia="Times New Roman" w:cs="Times New Roman" w:ascii="Times New Roman" w:hAnsi="Times New Roman"/>
-          <w:sz w:val="24"/>
-          <w:szCs w:val="24"/>
-        </w:rPr>
-        <w:t>JavaScript</w:t>
-      </w:r>
-      <w:r>
-        <w:rPr>
-          <w:rFonts w:eastAsia="Times New Roman" w:cs="Times New Roman" w:ascii="Times New Roman" w:hAnsi="Times New Roman"/>
-          <w:sz w:val="24"/>
-          <w:szCs w:val="24"/>
-        </w:rPr>
-        <w:t xml:space="preserve"> and Typescript. It also has a built-in terminal available to users. </w:t>
+        <w:t>The types of research that we undertook ranged from going online, reading articles, videos on YouTube, forum posts on the website Stack Overflow and as well as peer-to-peer asking our fellow students about their how they felt using certain programming languages in the past and experiences with programs. We also used our time that we met with our supervisor's to ask them their opinions on the subject. We also took advantage of the library in GMIT to go through the books that may be of help to us in the development of the project.</w:t>
+      </w:r>
+    </w:p>
+    <w:p>
+      <w:pPr>
+        <w:pStyle w:val="Normal"/>
+        <w:ind w:left="0" w:right="-492" w:hanging="0"/>
+        <w:rPr/>
+      </w:pPr>
+      <w:r>
+        <w:rPr>
+          <w:rFonts w:eastAsia="Times New Roman" w:cs="Times New Roman" w:ascii="Times New Roman" w:hAnsi="Times New Roman"/>
+          <w:sz w:val="24"/>
+          <w:szCs w:val="24"/>
+        </w:rPr>
+        <w:t xml:space="preserve">We decided that the best way to develop the project was to use the program ‘Visual Studio Code’. We both had experience in using this program from previous years in college and is multi-platform for both Windows and Linux users. And almost any programming language could be used on it such as Flask, JavaScript and Typescript. It also has a built-in terminal available to users. </w:t>
       </w:r>
     </w:p>
     <w:p>
@@ -4893,211 +4777,203 @@
         </w:rPr>
       </w:pPr>
       <w:r>
-        <w:rPr/>
-      </w:r>
-    </w:p>
-    <w:p>
-      <w:pPr>
-        <w:pStyle w:val="Normal"/>
-        <w:ind w:left="0" w:right="-492" w:hanging="0"/>
-        <w:rPr>
-          <w:rFonts w:ascii="Times New Roman" w:hAnsi="Times New Roman" w:eastAsia="Times New Roman" w:cs="Times New Roman"/>
-          <w:sz w:val="24"/>
-          <w:szCs w:val="24"/>
-        </w:rPr>
-      </w:pPr>
-      <w:r>
-        <w:rPr/>
-      </w:r>
-    </w:p>
-    <w:p>
-      <w:pPr>
-        <w:pStyle w:val="Normal"/>
-        <w:ind w:left="0" w:right="-492" w:hanging="0"/>
-        <w:rPr>
-          <w:rFonts w:ascii="Times New Roman" w:hAnsi="Times New Roman" w:eastAsia="Times New Roman" w:cs="Times New Roman"/>
-          <w:sz w:val="24"/>
-          <w:szCs w:val="24"/>
-        </w:rPr>
-      </w:pPr>
-      <w:r>
-        <w:rPr/>
-      </w:r>
-    </w:p>
-    <w:p>
-      <w:pPr>
-        <w:pStyle w:val="Normal"/>
-        <w:ind w:left="0" w:right="-492" w:hanging="0"/>
-        <w:rPr>
-          <w:rFonts w:ascii="Times New Roman" w:hAnsi="Times New Roman" w:eastAsia="Times New Roman" w:cs="Times New Roman"/>
-          <w:sz w:val="24"/>
-          <w:szCs w:val="24"/>
-        </w:rPr>
-      </w:pPr>
-      <w:r>
-        <w:rPr/>
-      </w:r>
-    </w:p>
-    <w:p>
-      <w:pPr>
-        <w:pStyle w:val="Normal"/>
-        <w:ind w:left="0" w:right="-492" w:hanging="0"/>
-        <w:rPr>
-          <w:rFonts w:ascii="Times New Roman" w:hAnsi="Times New Roman" w:eastAsia="Times New Roman" w:cs="Times New Roman"/>
-          <w:sz w:val="24"/>
-          <w:szCs w:val="24"/>
-        </w:rPr>
-      </w:pPr>
-      <w:r>
-        <w:rPr/>
-      </w:r>
-    </w:p>
-    <w:p>
-      <w:pPr>
-        <w:pStyle w:val="Normal"/>
-        <w:ind w:left="0" w:right="-492" w:hanging="0"/>
-        <w:rPr>
-          <w:rFonts w:ascii="Times New Roman" w:hAnsi="Times New Roman" w:eastAsia="Times New Roman" w:cs="Times New Roman"/>
-          <w:sz w:val="24"/>
-          <w:szCs w:val="24"/>
-        </w:rPr>
-      </w:pPr>
-      <w:r>
-        <w:rPr/>
-      </w:r>
-    </w:p>
-    <w:p>
-      <w:pPr>
-        <w:pStyle w:val="Normal"/>
-        <w:ind w:left="0" w:right="-492" w:hanging="0"/>
-        <w:rPr>
-          <w:rFonts w:ascii="Times New Roman" w:hAnsi="Times New Roman" w:eastAsia="Times New Roman" w:cs="Times New Roman"/>
-          <w:sz w:val="24"/>
-          <w:szCs w:val="24"/>
-        </w:rPr>
-      </w:pPr>
-      <w:r>
-        <w:rPr/>
-      </w:r>
-    </w:p>
-    <w:p>
-      <w:pPr>
-        <w:pStyle w:val="Normal"/>
-        <w:ind w:left="0" w:right="-492" w:hanging="0"/>
-        <w:rPr>
-          <w:rFonts w:ascii="Times New Roman" w:hAnsi="Times New Roman" w:eastAsia="Times New Roman" w:cs="Times New Roman"/>
-          <w:sz w:val="24"/>
-          <w:szCs w:val="24"/>
-        </w:rPr>
-      </w:pPr>
-      <w:r>
-        <w:rPr/>
-      </w:r>
-    </w:p>
-    <w:p>
-      <w:pPr>
-        <w:pStyle w:val="Normal"/>
-        <w:ind w:left="0" w:right="-492" w:hanging="0"/>
-        <w:rPr>
-          <w:rFonts w:ascii="Times New Roman" w:hAnsi="Times New Roman" w:eastAsia="Times New Roman" w:cs="Times New Roman"/>
-          <w:sz w:val="24"/>
-          <w:szCs w:val="24"/>
-        </w:rPr>
-      </w:pPr>
-      <w:r>
-        <w:rPr/>
-      </w:r>
-    </w:p>
-    <w:p>
-      <w:pPr>
-        <w:pStyle w:val="Normal"/>
-        <w:ind w:left="0" w:right="-492" w:hanging="0"/>
-        <w:rPr>
-          <w:rFonts w:ascii="Times New Roman" w:hAnsi="Times New Roman" w:eastAsia="Times New Roman" w:cs="Times New Roman"/>
-          <w:sz w:val="24"/>
-          <w:szCs w:val="24"/>
-        </w:rPr>
-      </w:pPr>
-      <w:r>
-        <w:rPr/>
-      </w:r>
-    </w:p>
-    <w:p>
-      <w:pPr>
-        <w:pStyle w:val="Normal"/>
-        <w:ind w:left="0" w:right="-492" w:hanging="0"/>
-        <w:rPr/>
-      </w:pPr>
-      <w:r>
-        <w:rPr>
-          <w:rFonts w:eastAsia="Times New Roman" w:cs="Times New Roman" w:ascii="Times New Roman" w:hAnsi="Times New Roman"/>
-          <w:sz w:val="24"/>
-          <w:szCs w:val="24"/>
-        </w:rPr>
-        <w:t>We made the decision to use Python Flask as we started to use it in another module during this time. However this was later changed into using Angular and node instead as we had experience with it and there was much documentation on it available for us to use. It also seemed to be better suited for the development of the project seeing as we wanted a back-end and front-</w:t>
-      </w:r>
-      <w:r>
-        <w:rPr>
-          <w:rFonts w:eastAsia="Times New Roman" w:cs="Times New Roman" w:ascii="Times New Roman" w:hAnsi="Times New Roman"/>
-          <w:sz w:val="24"/>
-          <w:szCs w:val="24"/>
-        </w:rPr>
-        <w:t>e</w:t>
-      </w:r>
-      <w:r>
-        <w:rPr>
-          <w:rFonts w:eastAsia="Times New Roman" w:cs="Times New Roman" w:ascii="Times New Roman" w:hAnsi="Times New Roman"/>
-          <w:sz w:val="24"/>
-          <w:szCs w:val="24"/>
-        </w:rPr>
-        <w:t>nd for the project.</w:t>
-      </w:r>
-    </w:p>
-    <w:p>
-      <w:pPr>
-        <w:pStyle w:val="Normal"/>
-        <w:ind w:left="0" w:right="-492" w:hanging="0"/>
-        <w:rPr/>
-      </w:pPr>
-      <w:r>
-        <w:rPr>
-          <w:rFonts w:eastAsia="Times New Roman" w:cs="Times New Roman" w:ascii="Times New Roman" w:hAnsi="Times New Roman"/>
-          <w:sz w:val="24"/>
-          <w:szCs w:val="24"/>
-        </w:rPr>
-        <w:t xml:space="preserve">We also looked into what we could use as a database so as to store information. We decided to use </w:t>
-      </w:r>
-      <w:r>
-        <w:rPr>
-          <w:rFonts w:eastAsia="Times New Roman" w:cs="Times New Roman" w:ascii="Times New Roman" w:hAnsi="Times New Roman"/>
-          <w:sz w:val="24"/>
-          <w:szCs w:val="24"/>
-        </w:rPr>
-        <w:t>MySQL</w:t>
-      </w:r>
-      <w:r>
-        <w:rPr>
-          <w:rFonts w:eastAsia="Times New Roman" w:cs="Times New Roman" w:ascii="Times New Roman" w:hAnsi="Times New Roman"/>
-          <w:sz w:val="24"/>
-          <w:szCs w:val="24"/>
-        </w:rPr>
-        <w:t xml:space="preserve">, an open source relational database management system that’s open source and free. We also were taught about </w:t>
-      </w:r>
-      <w:r>
-        <w:rPr>
-          <w:rFonts w:eastAsia="Times New Roman" w:cs="Times New Roman" w:ascii="Times New Roman" w:hAnsi="Times New Roman"/>
-          <w:sz w:val="24"/>
-          <w:szCs w:val="24"/>
-        </w:rPr>
-        <w:t>MySQL</w:t>
-      </w:r>
-      <w:r>
-        <w:rPr>
-          <w:rFonts w:eastAsia="Times New Roman" w:cs="Times New Roman" w:ascii="Times New Roman" w:hAnsi="Times New Roman"/>
-          <w:sz w:val="24"/>
-          <w:szCs w:val="24"/>
-        </w:rPr>
-        <w:t xml:space="preserve"> the year before so we both have some know-how on it.</w:t>
+        <w:rPr>
+          <w:rFonts w:eastAsia="Times New Roman" w:cs="Times New Roman" w:ascii="Times New Roman" w:hAnsi="Times New Roman"/>
+          <w:sz w:val="24"/>
+          <w:szCs w:val="24"/>
+        </w:rPr>
+      </w:r>
+    </w:p>
+    <w:p>
+      <w:pPr>
+        <w:pStyle w:val="Normal"/>
+        <w:ind w:left="0" w:right="-492" w:hanging="0"/>
+        <w:rPr>
+          <w:rFonts w:ascii="Times New Roman" w:hAnsi="Times New Roman" w:eastAsia="Times New Roman" w:cs="Times New Roman"/>
+          <w:sz w:val="24"/>
+          <w:szCs w:val="24"/>
+        </w:rPr>
+      </w:pPr>
+      <w:r>
+        <w:rPr>
+          <w:rFonts w:eastAsia="Times New Roman" w:cs="Times New Roman" w:ascii="Times New Roman" w:hAnsi="Times New Roman"/>
+          <w:sz w:val="24"/>
+          <w:szCs w:val="24"/>
+        </w:rPr>
+      </w:r>
+    </w:p>
+    <w:p>
+      <w:pPr>
+        <w:pStyle w:val="Normal"/>
+        <w:ind w:left="0" w:right="-492" w:hanging="0"/>
+        <w:rPr>
+          <w:rFonts w:ascii="Times New Roman" w:hAnsi="Times New Roman" w:eastAsia="Times New Roman" w:cs="Times New Roman"/>
+          <w:sz w:val="24"/>
+          <w:szCs w:val="24"/>
+        </w:rPr>
+      </w:pPr>
+      <w:r>
+        <w:rPr>
+          <w:rFonts w:eastAsia="Times New Roman" w:cs="Times New Roman" w:ascii="Times New Roman" w:hAnsi="Times New Roman"/>
+          <w:sz w:val="24"/>
+          <w:szCs w:val="24"/>
+        </w:rPr>
+      </w:r>
+    </w:p>
+    <w:p>
+      <w:pPr>
+        <w:pStyle w:val="Normal"/>
+        <w:ind w:left="0" w:right="-492" w:hanging="0"/>
+        <w:rPr>
+          <w:rFonts w:ascii="Times New Roman" w:hAnsi="Times New Roman" w:eastAsia="Times New Roman" w:cs="Times New Roman"/>
+          <w:sz w:val="24"/>
+          <w:szCs w:val="24"/>
+        </w:rPr>
+      </w:pPr>
+      <w:r>
+        <w:rPr>
+          <w:rFonts w:eastAsia="Times New Roman" w:cs="Times New Roman" w:ascii="Times New Roman" w:hAnsi="Times New Roman"/>
+          <w:sz w:val="24"/>
+          <w:szCs w:val="24"/>
+        </w:rPr>
+      </w:r>
+    </w:p>
+    <w:p>
+      <w:pPr>
+        <w:pStyle w:val="Normal"/>
+        <w:ind w:left="0" w:right="-492" w:hanging="0"/>
+        <w:rPr>
+          <w:rFonts w:ascii="Times New Roman" w:hAnsi="Times New Roman" w:eastAsia="Times New Roman" w:cs="Times New Roman"/>
+          <w:sz w:val="24"/>
+          <w:szCs w:val="24"/>
+        </w:rPr>
+      </w:pPr>
+      <w:r>
+        <w:rPr>
+          <w:rFonts w:eastAsia="Times New Roman" w:cs="Times New Roman" w:ascii="Times New Roman" w:hAnsi="Times New Roman"/>
+          <w:sz w:val="24"/>
+          <w:szCs w:val="24"/>
+        </w:rPr>
+      </w:r>
+    </w:p>
+    <w:p>
+      <w:pPr>
+        <w:pStyle w:val="Normal"/>
+        <w:ind w:left="0" w:right="-492" w:hanging="0"/>
+        <w:rPr>
+          <w:rFonts w:ascii="Times New Roman" w:hAnsi="Times New Roman" w:eastAsia="Times New Roman" w:cs="Times New Roman"/>
+          <w:sz w:val="24"/>
+          <w:szCs w:val="24"/>
+        </w:rPr>
+      </w:pPr>
+      <w:r>
+        <w:rPr>
+          <w:rFonts w:eastAsia="Times New Roman" w:cs="Times New Roman" w:ascii="Times New Roman" w:hAnsi="Times New Roman"/>
+          <w:sz w:val="24"/>
+          <w:szCs w:val="24"/>
+        </w:rPr>
+      </w:r>
+    </w:p>
+    <w:p>
+      <w:pPr>
+        <w:pStyle w:val="Normal"/>
+        <w:ind w:left="0" w:right="-492" w:hanging="0"/>
+        <w:rPr>
+          <w:rFonts w:ascii="Times New Roman" w:hAnsi="Times New Roman" w:eastAsia="Times New Roman" w:cs="Times New Roman"/>
+          <w:sz w:val="24"/>
+          <w:szCs w:val="24"/>
+        </w:rPr>
+      </w:pPr>
+      <w:r>
+        <w:rPr>
+          <w:rFonts w:eastAsia="Times New Roman" w:cs="Times New Roman" w:ascii="Times New Roman" w:hAnsi="Times New Roman"/>
+          <w:sz w:val="24"/>
+          <w:szCs w:val="24"/>
+        </w:rPr>
+      </w:r>
+    </w:p>
+    <w:p>
+      <w:pPr>
+        <w:pStyle w:val="Normal"/>
+        <w:ind w:left="0" w:right="-492" w:hanging="0"/>
+        <w:rPr>
+          <w:rFonts w:ascii="Times New Roman" w:hAnsi="Times New Roman" w:eastAsia="Times New Roman" w:cs="Times New Roman"/>
+          <w:sz w:val="24"/>
+          <w:szCs w:val="24"/>
+        </w:rPr>
+      </w:pPr>
+      <w:r>
+        <w:rPr>
+          <w:rFonts w:eastAsia="Times New Roman" w:cs="Times New Roman" w:ascii="Times New Roman" w:hAnsi="Times New Roman"/>
+          <w:sz w:val="24"/>
+          <w:szCs w:val="24"/>
+        </w:rPr>
+      </w:r>
+    </w:p>
+    <w:p>
+      <w:pPr>
+        <w:pStyle w:val="Normal"/>
+        <w:ind w:left="0" w:right="-492" w:hanging="0"/>
+        <w:rPr>
+          <w:rFonts w:ascii="Times New Roman" w:hAnsi="Times New Roman" w:eastAsia="Times New Roman" w:cs="Times New Roman"/>
+          <w:sz w:val="24"/>
+          <w:szCs w:val="24"/>
+        </w:rPr>
+      </w:pPr>
+      <w:r>
+        <w:rPr>
+          <w:rFonts w:eastAsia="Times New Roman" w:cs="Times New Roman" w:ascii="Times New Roman" w:hAnsi="Times New Roman"/>
+          <w:sz w:val="24"/>
+          <w:szCs w:val="24"/>
+        </w:rPr>
+      </w:r>
+    </w:p>
+    <w:p>
+      <w:pPr>
+        <w:pStyle w:val="Normal"/>
+        <w:ind w:left="0" w:right="-492" w:hanging="0"/>
+        <w:rPr>
+          <w:rFonts w:ascii="Times New Roman" w:hAnsi="Times New Roman" w:eastAsia="Times New Roman" w:cs="Times New Roman"/>
+          <w:sz w:val="24"/>
+          <w:szCs w:val="24"/>
+        </w:rPr>
+      </w:pPr>
+      <w:r>
+        <w:rPr>
+          <w:rFonts w:eastAsia="Times New Roman" w:cs="Times New Roman" w:ascii="Times New Roman" w:hAnsi="Times New Roman"/>
+          <w:sz w:val="24"/>
+          <w:szCs w:val="24"/>
+        </w:rPr>
+      </w:r>
+    </w:p>
+    <w:p>
+      <w:pPr>
+        <w:pStyle w:val="Normal"/>
+        <w:ind w:left="0" w:right="-492" w:hanging="0"/>
+        <w:rPr/>
+      </w:pPr>
+      <w:r>
+        <w:rPr>
+          <w:rFonts w:eastAsia="Times New Roman" w:cs="Times New Roman" w:ascii="Times New Roman" w:hAnsi="Times New Roman"/>
+          <w:sz w:val="24"/>
+          <w:szCs w:val="24"/>
+        </w:rPr>
+        <w:t>We made the decision to use Python Flask as we started to use it in another module during this time. However this was later changed into using Angular and node instead as we had experience with it and there was much documentation on it available for us to use. It also seemed to be better suited for the development of the project seeing as we wanted a back-end and front-end for the project.</w:t>
+      </w:r>
+    </w:p>
+    <w:p>
+      <w:pPr>
+        <w:pStyle w:val="Normal"/>
+        <w:ind w:left="0" w:right="-492" w:hanging="0"/>
+        <w:rPr/>
+      </w:pPr>
+      <w:r>
+        <w:rPr>
+          <w:rFonts w:eastAsia="Times New Roman" w:cs="Times New Roman" w:ascii="Times New Roman" w:hAnsi="Times New Roman"/>
+          <w:sz w:val="24"/>
+          <w:szCs w:val="24"/>
+        </w:rPr>
+        <w:t>We also looked into what we could use as a database so as to store information. We decided to use MySQL, an open source relational database management system that’s open source and free. We also were taught about MySQL the year before so we both have some know-how on it.</w:t>
       </w:r>
     </w:p>
     <w:p>
@@ -5134,23 +5010,52 @@
           <w:sz w:val="24"/>
           <w:szCs w:val="24"/>
         </w:rPr>
-        <w:t xml:space="preserve">First off we had set up a Github repository that we could store, push and pull the code during the development of the project. When we decided on a framework that we were both happy with we moved onto the </w:t>
-      </w:r>
-      <w:r>
-        <w:rPr>
-          <w:rFonts w:eastAsia="Times New Roman" w:cs="Times New Roman" w:ascii="Times New Roman" w:hAnsi="Times New Roman"/>
-          <w:sz w:val="24"/>
-          <w:szCs w:val="24"/>
-        </w:rPr>
-        <w:t>groundwork's</w:t>
-      </w:r>
-      <w:r>
-        <w:rPr>
-          <w:rFonts w:eastAsia="Times New Roman" w:cs="Times New Roman" w:ascii="Times New Roman" w:hAnsi="Times New Roman"/>
-          <w:sz w:val="24"/>
-          <w:szCs w:val="24"/>
-        </w:rPr>
-        <w:t xml:space="preserve"> of the project. To stop the problem of version control we used Github that both of us have considerable experience in using it for past projects. Both of us were then added as collaborators so that we both could work on the project seeing that we live in separate parts of the country. </w:t>
+        <w:t xml:space="preserve">First off we had set up a Github repository that we could store, push and pull the code during the development of the project. When we decided on a framework that we were both happy with we moved onto the groundwork's of the project. To stop the problem of version control we used Github that both of us have considerable experience in using it for past projects. Both of us were then added as collaborators so that we both could work on the project seeing that we live in separate parts of the country. </w:t>
+      </w:r>
+    </w:p>
+    <w:p>
+      <w:pPr>
+        <w:pStyle w:val="Normal"/>
+        <w:ind w:left="0" w:right="-492" w:hanging="0"/>
+        <w:rPr/>
+      </w:pPr>
+      <w:r>
+        <w:rPr>
+          <w:rFonts w:eastAsia="Times New Roman" w:cs="Times New Roman" w:ascii="Times New Roman" w:hAnsi="Times New Roman"/>
+          <w:sz w:val="24"/>
+          <w:szCs w:val="24"/>
+        </w:rPr>
+        <w:t xml:space="preserve">We then sorted the layout of the files and folders for the project so it would be easy for us to navigate through Visual Code by separating the back-end from the front-end by placing all the code and files that will be needed for the front-end and another folder to place the back-end code. We first started to test out a mock demo version of displaying a database when you ran the project at first and from there it gradually became more and more of what we inversion for the project. </w:t>
+      </w:r>
+    </w:p>
+    <w:p>
+      <w:pPr>
+        <w:pStyle w:val="Normal"/>
+        <w:ind w:left="0" w:right="-492" w:hanging="0"/>
+        <w:rPr/>
+      </w:pPr>
+      <w:r>
+        <w:rPr>
+          <w:rFonts w:eastAsia="Times New Roman" w:cs="Times New Roman" w:ascii="Times New Roman" w:hAnsi="Times New Roman"/>
+          <w:sz w:val="24"/>
+          <w:szCs w:val="24"/>
+        </w:rPr>
+        <w:t>During this time or Sprint both James and Brendan would meet up on Thursday in a booked library room in GMIT so that we could begin having sessions where the two of us would review each other code. We did so that it would help us get the development done faster, and to get the other person views and thoughts on the code and see if the other would be able to solve any problems that one of us might have. We also did this so that we both would have something to show to our supervisors the week next and to keep on track of the project.</w:t>
+      </w:r>
+    </w:p>
+    <w:p>
+      <w:pPr>
+        <w:pStyle w:val="Normal"/>
+        <w:ind w:left="0" w:right="-492" w:hanging="0"/>
+        <w:rPr/>
+      </w:pPr>
+      <w:r>
+        <w:rPr>
+          <w:rFonts w:eastAsia="Times New Roman" w:cs="Times New Roman" w:ascii="Times New Roman" w:hAnsi="Times New Roman"/>
+          <w:sz w:val="24"/>
+          <w:szCs w:val="24"/>
+        </w:rPr>
+        <w:t xml:space="preserve">An  primary issue that we had was setting the MySQL database on Brendan’s laptop as Brendan had changed his operating system from windows to linux during the semester. The issue was that Brendan could not seem to get the MySQL database to run on his laptop. This meant that Brendan could not work on the project. The issue was resolved when Brendan and James met up on a Friday during which neither two had any classes on that day so as to work  together to solve this and also we get advise and help from our fellow peers who had similar problems in the past. </w:t>
       </w:r>
     </w:p>
     <w:p>
@@ -5178,33 +5083,111 @@
     <w:p>
       <w:pPr>
         <w:pStyle w:val="Normal"/>
+        <w:rPr/>
+      </w:pPr>
+      <w:r>
         <w:rPr>
           <w:rFonts w:ascii="Times New Roman" w:hAnsi="Times New Roman"/>
         </w:rPr>
-      </w:pPr>
+        <w:t xml:space="preserve">Each week during the development and thought process of our final year project both Brendan and James attended weekly meetings with their supervisors at certain days and times that suited both parties. During the first semester We all had agreed that one week that both James and Brendan would meet up with Brendan's initial supervisor Mark Campbell at 2pm in prefab 18 on the GMIT campus and then the following week the two would then meet up with Brian McGinley James initial supervisor on a Tuesday at 1pm. This arrangement would continue during the first semester where we would meet one of the supervisor’s a week. Once the second semester began, time was more flexible for all four people to meet all together. We arranged that we would meet every Monday at 2pm in the canteen. As a result of the Covid-19 Pandemic, GMIT had to close campus for students and staff for the health and safety of those people. However through the use of Microsoft teams we could still have our weekly meetings online from our homes. The purpose of these meetings were so that we could chart the progress that we were making with the project with our supervisors. This was also time that we could get feedback from our supervisors to see what direction we can go with the project, their opinion on the progress we had made from the week before and check in with them to see if they would be able to help us with any errors that we might be having with the project. After each of these meetings we would then email both supervisors a summary of what was discussed in the meeting </w:t>
+      </w:r>
       <w:r>
         <w:rPr>
           <w:rFonts w:ascii="Times New Roman" w:hAnsi="Times New Roman"/>
         </w:rPr>
-        <w:t>Each week during the development and thought process of our final year project both Brendan and James attended weekly meetings with their supervisors at certain days and times that suited both parties. During the first semester We all had agreed that one week that both James and Brendan would meet up with Brendan's initial supervisor Mark Campbell at 2pm in prefab 18 on the GMIT campus and then the following week the two would then meet up with Brian McGinley James initial supervisor on a Tuesday at 1pm. This arrangement would continue during the first semester where we would meet one of the supervisor’s a week. Once the second semester began, time was more flexible for all four people to meet all together. We arranged that we would meet every Monday at 2pm in the canteen. As a result of the Covid-19 Pandemic, GMIT had to close campus for students and staff for the health and safety of those people. However through the use of Microsoft teams we could still have our weekly meetings online from our homes. The purpose of these meetings were so that we could chart the progress that we were making with the project with our supervisors. This was also time that we could get feedback from our supervisors to see what direction we can go with the project, their opinion on the progress we had made from the week before and check in with them to see if they would be able to help us with any errors that we might be having with the project. After each of these meetings we would then email both supervisors a summary of what was discussed in the meeting.</w:t>
-      </w:r>
-    </w:p>
-    <w:p>
-      <w:pPr>
-        <w:pStyle w:val="Normal"/>
-        <w:ind w:left="0" w:right="-492" w:hanging="0"/>
-        <w:rPr>
-          <w:rFonts w:ascii="Times New Roman" w:hAnsi="Times New Roman" w:eastAsia="Times New Roman" w:cs="Times New Roman"/>
-          <w:sz w:val="24"/>
-          <w:szCs w:val="24"/>
-        </w:rPr>
-      </w:pPr>
-      <w:r>
-        <w:rPr>
-          <w:rFonts w:eastAsia="Times New Roman" w:cs="Times New Roman" w:ascii="Times New Roman" w:hAnsi="Times New Roman"/>
-          <w:sz w:val="24"/>
-          <w:szCs w:val="24"/>
-        </w:rPr>
+        <w:t>and what we would try to get achieved for the next meeting.</w:t>
+      </w:r>
+    </w:p>
+    <w:p>
+      <w:pPr>
+        <w:pStyle w:val="Heading2"/>
+        <w:rPr>
+          <w:rFonts w:ascii="Times New Roman" w:hAnsi="Times New Roman"/>
+        </w:rPr>
+      </w:pPr>
+      <w:r>
+        <w:rPr/>
+      </w:r>
+    </w:p>
+    <w:p>
+      <w:pPr>
+        <w:pStyle w:val="Heading2"/>
+        <w:rPr/>
+      </w:pPr>
+      <w:r>
+        <w:rPr/>
+        <w:t>2.6 Integration and Testing</w:t>
+      </w:r>
+    </w:p>
+    <w:p>
+      <w:pPr>
+        <w:pStyle w:val="Normal"/>
+        <w:rPr>
+          <w:rFonts w:ascii="Times New Roman" w:hAnsi="Times New Roman"/>
+        </w:rPr>
+      </w:pPr>
+      <w:r>
+        <w:rPr>
+          <w:rFonts w:ascii="Times New Roman" w:hAnsi="Times New Roman"/>
+        </w:rPr>
+        <w:t>The next stage or sprint that was to focus on the integration and the testing of the platforms and technologies that we had choose to use.</w:t>
+      </w:r>
+    </w:p>
+    <w:p>
+      <w:pPr>
+        <w:pStyle w:val="Normal"/>
+        <w:rPr/>
+      </w:pPr>
+      <w:r>
+        <w:rPr/>
+      </w:r>
+    </w:p>
+    <w:p>
+      <w:pPr>
+        <w:pStyle w:val="Normal"/>
+        <w:ind w:left="0" w:right="-492" w:hanging="0"/>
+        <w:rPr>
+          <w:rFonts w:ascii="Times New Roman" w:hAnsi="Times New Roman" w:eastAsia="Times New Roman" w:cs="Times New Roman"/>
+          <w:sz w:val="24"/>
+          <w:szCs w:val="24"/>
+        </w:rPr>
+      </w:pPr>
+      <w:r>
+        <w:rPr>
+          <w:rFonts w:eastAsia="Times New Roman" w:cs="Times New Roman" w:ascii="Times New Roman" w:hAnsi="Times New Roman"/>
+          <w:sz w:val="24"/>
+          <w:szCs w:val="24"/>
+        </w:rPr>
+      </w:r>
+    </w:p>
+    <w:p>
+      <w:pPr>
+        <w:pStyle w:val="Heading1"/>
+        <w:jc w:val="center"/>
+        <w:rPr/>
+      </w:pPr>
+      <w:r>
+        <w:rPr/>
+      </w:r>
+    </w:p>
+    <w:p>
+      <w:pPr>
+        <w:pStyle w:val="Normal"/>
+        <w:jc w:val="center"/>
+        <w:rPr/>
+      </w:pPr>
+      <w:r>
+        <w:rPr/>
+      </w:r>
+    </w:p>
+    <w:p>
+      <w:pPr>
+        <w:pStyle w:val="Normal"/>
+        <w:jc w:val="center"/>
+        <w:rPr/>
+      </w:pPr>
+      <w:r>
+        <w:rPr/>
       </w:r>
     </w:p>
     <w:p>
@@ -8009,7 +7992,7 @@
     </w:r>
     <w:r>
       <w:rPr/>
-      <w:t>24</w:t>
+      <w:t>25</w:t>
     </w:r>
     <w:r>
       <w:rPr/>
@@ -8268,14 +8251,17 @@
   </w:style>
   <w:style w:type="paragraph" w:styleId="Heading1">
     <w:name w:val="Heading 1"/>
+    <w:basedOn w:val="Normal"/>
     <w:next w:val="Normal"/>
     <w:qFormat/>
     <w:pPr>
       <w:keepNext w:val="true"/>
       <w:keepLines/>
       <w:widowControl w:val="false"/>
+      <w:bidi w:val="0"/>
       <w:spacing w:lineRule="auto" w:line="240" w:before="0" w:after="200"/>
       <w:ind w:right="-41" w:hanging="0"/>
+      <w:jc w:val="left"/>
     </w:pPr>
     <w:rPr>
       <w:rFonts w:ascii="Maven Pro" w:hAnsi="Maven Pro" w:eastAsia="Maven Pro" w:cs="Maven Pro"/>
@@ -8289,13 +8275,16 @@
   </w:style>
   <w:style w:type="paragraph" w:styleId="Heading2">
     <w:name w:val="Heading 2"/>
+    <w:basedOn w:val="Normal"/>
     <w:next w:val="Normal"/>
     <w:qFormat/>
     <w:pPr>
       <w:keepNext w:val="true"/>
       <w:keepLines/>
       <w:widowControl w:val="false"/>
+      <w:bidi w:val="0"/>
       <w:spacing w:lineRule="auto" w:line="240" w:before="0" w:after="120"/>
+      <w:jc w:val="left"/>
     </w:pPr>
     <w:rPr>
       <w:rFonts w:ascii="Calibri" w:hAnsi="Calibri" w:eastAsia="Noto Sans CJK SC" w:cs="Lohit Devanagari"/>
@@ -8308,14 +8297,17 @@
   </w:style>
   <w:style w:type="paragraph" w:styleId="Heading3">
     <w:name w:val="Heading 3"/>
+    <w:basedOn w:val="Normal"/>
     <w:next w:val="Normal"/>
     <w:qFormat/>
     <w:pPr>
       <w:keepNext w:val="true"/>
       <w:keepLines/>
       <w:widowControl w:val="false"/>
+      <w:bidi w:val="0"/>
       <w:spacing w:lineRule="auto" w:line="360"/>
       <w:ind w:right="0" w:hanging="0"/>
+      <w:jc w:val="left"/>
     </w:pPr>
     <w:rPr>
       <w:rFonts w:ascii="Maven Pro" w:hAnsi="Maven Pro" w:eastAsia="Maven Pro" w:cs="Maven Pro"/>
@@ -8329,13 +8321,16 @@
   </w:style>
   <w:style w:type="paragraph" w:styleId="Heading4">
     <w:name w:val="Heading 4"/>
+    <w:basedOn w:val="Normal"/>
     <w:next w:val="Normal"/>
     <w:qFormat/>
     <w:pPr>
       <w:keepNext w:val="true"/>
       <w:keepLines/>
       <w:widowControl w:val="false"/>
+      <w:bidi w:val="0"/>
       <w:spacing w:lineRule="auto" w:line="240" w:before="280" w:after="80"/>
+      <w:jc w:val="left"/>
     </w:pPr>
     <w:rPr>
       <w:rFonts w:ascii="Calibri" w:hAnsi="Calibri" w:eastAsia="Noto Sans CJK SC" w:cs="Lohit Devanagari"/>
@@ -8348,13 +8343,16 @@
   </w:style>
   <w:style w:type="paragraph" w:styleId="Heading5">
     <w:name w:val="Heading 5"/>
+    <w:basedOn w:val="Normal"/>
     <w:next w:val="Normal"/>
     <w:qFormat/>
     <w:pPr>
       <w:keepNext w:val="true"/>
       <w:keepLines/>
       <w:widowControl w:val="false"/>
+      <w:bidi w:val="0"/>
       <w:spacing w:lineRule="auto" w:line="240" w:before="240" w:after="80"/>
+      <w:jc w:val="left"/>
     </w:pPr>
     <w:rPr>
       <w:rFonts w:ascii="Calibri" w:hAnsi="Calibri" w:eastAsia="Noto Sans CJK SC" w:cs="Lohit Devanagari"/>
@@ -8367,13 +8365,16 @@
   </w:style>
   <w:style w:type="paragraph" w:styleId="Heading6">
     <w:name w:val="Heading 6"/>
+    <w:basedOn w:val="Normal"/>
     <w:next w:val="Normal"/>
     <w:qFormat/>
     <w:pPr>
       <w:keepNext w:val="true"/>
       <w:keepLines/>
       <w:widowControl w:val="false"/>
+      <w:bidi w:val="0"/>
       <w:spacing w:lineRule="auto" w:line="240" w:before="240" w:after="80"/>
+      <w:jc w:val="left"/>
     </w:pPr>
     <w:rPr>
       <w:rFonts w:ascii="Calibri" w:hAnsi="Calibri" w:eastAsia="Noto Sans CJK SC" w:cs="Lohit Devanagari"/>
@@ -8536,6 +8537,79 @@
   </w:style>
   <w:style w:type="character" w:styleId="ListLabel20">
     <w:name w:val="ListLabel 20"/>
+    <w:qFormat/>
+    <w:rPr>
+      <w:b/>
+      <w:color w:val="000000"/>
+      <w:sz w:val="28"/>
+      <w:szCs w:val="28"/>
+    </w:rPr>
+  </w:style>
+  <w:style w:type="character" w:styleId="ListLabel21">
+    <w:name w:val="ListLabel 21"/>
+    <w:qFormat/>
+    <w:rPr>
+      <w:u w:val="none"/>
+    </w:rPr>
+  </w:style>
+  <w:style w:type="character" w:styleId="ListLabel22">
+    <w:name w:val="ListLabel 22"/>
+    <w:qFormat/>
+    <w:rPr>
+      <w:u w:val="none"/>
+    </w:rPr>
+  </w:style>
+  <w:style w:type="character" w:styleId="ListLabel23">
+    <w:name w:val="ListLabel 23"/>
+    <w:qFormat/>
+    <w:rPr>
+      <w:u w:val="none"/>
+    </w:rPr>
+  </w:style>
+  <w:style w:type="character" w:styleId="ListLabel24">
+    <w:name w:val="ListLabel 24"/>
+    <w:qFormat/>
+    <w:rPr>
+      <w:u w:val="none"/>
+    </w:rPr>
+  </w:style>
+  <w:style w:type="character" w:styleId="ListLabel25">
+    <w:name w:val="ListLabel 25"/>
+    <w:qFormat/>
+    <w:rPr>
+      <w:u w:val="none"/>
+    </w:rPr>
+  </w:style>
+  <w:style w:type="character" w:styleId="ListLabel26">
+    <w:name w:val="ListLabel 26"/>
+    <w:qFormat/>
+    <w:rPr>
+      <w:u w:val="none"/>
+    </w:rPr>
+  </w:style>
+  <w:style w:type="character" w:styleId="ListLabel27">
+    <w:name w:val="ListLabel 27"/>
+    <w:qFormat/>
+    <w:rPr>
+      <w:u w:val="none"/>
+    </w:rPr>
+  </w:style>
+  <w:style w:type="character" w:styleId="ListLabel28">
+    <w:name w:val="ListLabel 28"/>
+    <w:qFormat/>
+    <w:rPr>
+      <w:u w:val="none"/>
+    </w:rPr>
+  </w:style>
+  <w:style w:type="character" w:styleId="ListLabel29">
+    <w:name w:val="ListLabel 29"/>
+    <w:qFormat/>
+    <w:rPr>
+      <w:u w:val="none"/>
+    </w:rPr>
+  </w:style>
+  <w:style w:type="character" w:styleId="ListLabel30">
+    <w:name w:val="ListLabel 30"/>
     <w:qFormat/>
     <w:rPr>
       <w:b/>

</xml_diff>